<commit_message>
Update Documents/Gestion de Projet/Note de Cadrage.docx
</commit_message>
<xml_diff>
--- a/Documents/Gestion de Projet/Note de Cadrage.docx
+++ b/Documents/Gestion de Projet/Note de Cadrage.docx
@@ -218,14 +218,7 @@
                 <w:rFonts w:asciiTheme="minorHAnsi" w:hAnsiTheme="minorHAnsi" w:cstheme="minorHAnsi"/>
                 <w:szCs w:val="22"/>
               </w:rPr>
-              <w:t>développer un logiciel de gestion de vente de biens immobiliers</w:t>
-            </w:r>
-            <w:r>
-              <w:rPr>
-                <w:rFonts w:asciiTheme="minorHAnsi" w:hAnsiTheme="minorHAnsi" w:cstheme="minorHAnsi"/>
-                <w:szCs w:val="22"/>
-              </w:rPr>
-              <w:t>.</w:t>
+              <w:t>développer un logiciel de gestion de vente de biens immobiliers.</w:t>
             </w:r>
           </w:p>
         </w:tc>
@@ -493,13 +486,7 @@
               <w:rPr>
                 <w:rFonts w:asciiTheme="minorHAnsi" w:hAnsiTheme="minorHAnsi" w:cstheme="minorHAnsi"/>
               </w:rPr>
-              <w:t xml:space="preserve">- </w:t>
-            </w:r>
-            <w:r>
-              <w:rPr>
-                <w:rFonts w:asciiTheme="minorHAnsi" w:hAnsiTheme="minorHAnsi" w:cstheme="minorHAnsi"/>
-              </w:rPr>
-              <w:t xml:space="preserve">Centraliser les documents des agences au siège </w:t>
+              <w:t xml:space="preserve">- Centraliser les documents des agences au siège </w:t>
             </w:r>
           </w:p>
           <w:p>
@@ -744,32 +731,6 @@
                 <w:rFonts w:asciiTheme="minorHAnsi" w:hAnsiTheme="minorHAnsi" w:cstheme="minorHAnsi"/>
               </w:rPr>
               <w:t xml:space="preserve">- Nommez tous vos documents avec vos noms prénoms ou numéro du groupe </w:t>
-            </w:r>
-          </w:p>
-          <w:p>
-            <w:pPr>
-              <w:pStyle w:val="Default"/>
-              <w:rPr>
-                <w:rFonts w:asciiTheme="minorHAnsi" w:hAnsiTheme="minorHAnsi" w:cstheme="minorHAnsi"/>
-              </w:rPr>
-            </w:pPr>
-          </w:p>
-          <w:p>
-            <w:pPr>
-              <w:jc w:val="both"/>
-              <w:rPr>
-                <w:rFonts w:asciiTheme="minorHAnsi" w:hAnsiTheme="minorHAnsi" w:cstheme="minorHAnsi"/>
-                <w:color w:val="000000"/>
-                <w:sz w:val="24"/>
-              </w:rPr>
-            </w:pPr>
-            <w:r>
-              <w:rPr>
-                <w:rFonts w:asciiTheme="minorHAnsi" w:hAnsiTheme="minorHAnsi" w:cstheme="minorHAnsi"/>
-                <w:color w:val="000000"/>
-                <w:sz w:val="24"/>
-              </w:rPr>
-              <w:t xml:space="preserve"> </w:t>
             </w:r>
           </w:p>
         </w:tc>
@@ -1088,15 +1049,7 @@
                 <w:color w:val="000000"/>
                 <w:szCs w:val="22"/>
               </w:rPr>
-              <w:t xml:space="preserve">Expert pour la partie </w:t>
-            </w:r>
-            <w:r>
-              <w:rPr>
-                <w:rFonts w:asciiTheme="minorHAnsi" w:hAnsiTheme="minorHAnsi" w:cstheme="minorHAnsi"/>
-                <w:color w:val="000000"/>
-                <w:szCs w:val="22"/>
-              </w:rPr>
-              <w:t>logicielle</w:t>
+              <w:t>Expert pour la partie logicielle</w:t>
             </w:r>
           </w:p>
           <w:p>
@@ -1434,34 +1387,18 @@
           </w:tcPr>
           <w:p>
             <w:pPr>
-              <w:shd w:val="clear" w:color="auto" w:fill="F8F8F8"/>
+              <w:jc w:val="both"/>
               <w:rPr>
                 <w:rFonts w:asciiTheme="minorHAnsi" w:hAnsiTheme="minorHAnsi" w:cstheme="minorHAnsi"/>
                 <w:szCs w:val="22"/>
               </w:rPr>
             </w:pPr>
-          </w:p>
-          <w:p>
-            <w:pPr>
-              <w:jc w:val="both"/>
-              <w:rPr>
-                <w:rFonts w:asciiTheme="minorHAnsi" w:hAnsiTheme="minorHAnsi" w:cstheme="minorHAnsi"/>
-                <w:szCs w:val="22"/>
-              </w:rPr>
-            </w:pPr>
-            <w:r>
-              <w:rPr>
-                <w:rFonts w:asciiTheme="minorHAnsi" w:hAnsiTheme="minorHAnsi" w:cstheme="minorHAnsi"/>
-                <w:szCs w:val="22"/>
-              </w:rPr>
-              <w:t>Le budget global du projet (matériel et software) doit être inférieur à 20000 € pour le siège et 5000 € par agence</w:t>
-            </w:r>
-            <w:r>
-              <w:rPr>
-                <w:rFonts w:asciiTheme="minorHAnsi" w:hAnsiTheme="minorHAnsi" w:cstheme="minorHAnsi"/>
-                <w:szCs w:val="22"/>
-              </w:rPr>
-              <w:t xml:space="preserve"> (50</w:t>
+            <w:r>
+              <w:rPr>
+                <w:rFonts w:asciiTheme="minorHAnsi" w:hAnsiTheme="minorHAnsi" w:cstheme="minorHAnsi"/>
+                <w:szCs w:val="22"/>
+              </w:rPr>
+              <w:t>Le budget global du projet (matériel et software) doit être inférieur à 20000 € pour le siège et 5000 € par agence (50</w:t>
             </w:r>
             <w:r>
               <w:rPr>
@@ -1475,38 +1412,8 @@
                 <w:rFonts w:asciiTheme="minorHAnsi" w:hAnsiTheme="minorHAnsi" w:cstheme="minorHAnsi"/>
                 <w:szCs w:val="22"/>
               </w:rPr>
-              <w:t>agences)</w:t>
-            </w:r>
-            <w:r>
-              <w:rPr>
-                <w:rFonts w:asciiTheme="minorHAnsi" w:hAnsiTheme="minorHAnsi" w:cstheme="minorHAnsi"/>
-                <w:szCs w:val="22"/>
-              </w:rPr>
-              <w:t xml:space="preserve"> (hors cout d’installation et cout de main d’</w:t>
-            </w:r>
-            <w:r>
-              <w:rPr>
-                <w:rFonts w:asciiTheme="minorHAnsi" w:hAnsiTheme="minorHAnsi" w:cstheme="minorHAnsi"/>
-                <w:szCs w:val="22"/>
-              </w:rPr>
-              <w:t>œuvre</w:t>
-            </w:r>
-            <w:r>
-              <w:rPr>
-                <w:rFonts w:asciiTheme="minorHAnsi" w:hAnsiTheme="minorHAnsi" w:cstheme="minorHAnsi"/>
-                <w:szCs w:val="22"/>
-              </w:rPr>
-              <w:t xml:space="preserve">). </w:t>
-            </w:r>
-          </w:p>
-          <w:p>
-            <w:pPr>
-              <w:jc w:val="both"/>
-              <w:rPr>
-                <w:rFonts w:asciiTheme="minorHAnsi" w:hAnsiTheme="minorHAnsi" w:cstheme="minorHAnsi"/>
-                <w:szCs w:val="22"/>
-              </w:rPr>
-            </w:pPr>
+              <w:t xml:space="preserve">agences) (hors cout d’installation et cout de main d’œuvre). </w:t>
+            </w:r>
           </w:p>
         </w:tc>
       </w:tr>
@@ -1518,21 +1425,20 @@
           <w:szCs w:val="22"/>
         </w:rPr>
       </w:pPr>
-      <w:r>
+    </w:p>
+    <w:p>
+      <w:pPr>
         <w:rPr>
           <w:rFonts w:asciiTheme="minorHAnsi" w:hAnsiTheme="minorHAnsi" w:cstheme="minorHAnsi"/>
           <w:szCs w:val="22"/>
         </w:rPr>
-        <w:tab/>
-      </w:r>
+      </w:pPr>
+      <w:bookmarkStart w:id="1" w:name="_GoBack"/>
+      <w:bookmarkEnd w:id="1"/>
     </w:p>
     <w:sectPr>
-      <w:headerReference w:type="even" r:id="rId7"/>
-      <w:headerReference w:type="default" r:id="rId8"/>
-      <w:footerReference w:type="even" r:id="rId9"/>
-      <w:footerReference w:type="default" r:id="rId10"/>
-      <w:headerReference w:type="first" r:id="rId11"/>
-      <w:footerReference w:type="first" r:id="rId12"/>
+      <w:headerReference w:type="default" r:id="rId7"/>
+      <w:footerReference w:type="default" r:id="rId8"/>
       <w:pgSz w:w="11906" w:h="16838"/>
       <w:pgMar w:top="426" w:right="707" w:bottom="1418" w:left="709" w:header="0" w:footer="397" w:gutter="0"/>
       <w:cols w:space="708"/>
@@ -1562,16 +1468,6 @@
 </file>
 
 <file path=word/footer1.xml><?xml version="1.0" encoding="utf-8"?>
-<w:ftr xmlns:wpc="http://schemas.microsoft.com/office/word/2010/wordprocessingCanvas" xmlns:cx="http://schemas.microsoft.com/office/drawing/2014/chartex" xmlns:cx1="http://schemas.microsoft.com/office/drawing/2015/9/8/chartex" xmlns:cx2="http://schemas.microsoft.com/office/drawing/2015/10/21/chartex" xmlns:cx3="http://schemas.microsoft.com/office/drawing/2016/5/9/chartex" xmlns:cx4="http://schemas.microsoft.com/office/drawing/2016/5/10/chartex" xmlns:cx5="http://schemas.microsoft.com/office/drawing/2016/5/11/chartex" xmlns:cx6="http://schemas.microsoft.com/office/drawing/2016/5/12/chartex" xmlns:cx7="http://schemas.microsoft.com/office/drawing/2016/5/13/chartex" xmlns:cx8="http://schemas.microsoft.com/office/drawing/2016/5/14/chartex" xmlns:mc="http://schemas.openxmlformats.org/markup-compatibility/2006" xmlns:aink="http://schemas.microsoft.com/office/drawing/2016/ink" xmlns:am3d="http://schemas.microsoft.com/office/drawing/2017/model3d" xmlns:o="urn:schemas-microsoft-com:office:office" xmlns:r="http://schemas.openxmlformats.org/officeDocument/2006/relationships" xmlns:m="http://schemas.openxmlformats.org/officeDocument/2006/math" xmlns:v="urn:schemas-microsoft-com:vml" xmlns:wp14="http://schemas.microsoft.com/office/word/2010/wordprocessingDrawing" xmlns:wp="http://schemas.openxmlformats.org/drawingml/2006/wordprocessingDrawing" xmlns:w10="urn:schemas-microsoft-com:office:word" xmlns:w="http://schemas.openxmlformats.org/wordprocessingml/2006/main" xmlns:w14="http://schemas.microsoft.com/office/word/2010/wordml" xmlns:w15="http://schemas.microsoft.com/office/word/2012/wordml" xmlns:w16cid="http://schemas.microsoft.com/office/word/2016/wordml/cid" xmlns:w16se="http://schemas.microsoft.com/office/word/2015/wordml/symex" xmlns:wpg="http://schemas.microsoft.com/office/word/2010/wordprocessingGroup" xmlns:wpi="http://schemas.microsoft.com/office/word/2010/wordprocessingInk" xmlns:wne="http://schemas.microsoft.com/office/word/2006/wordml" xmlns:wps="http://schemas.microsoft.com/office/word/2010/wordprocessingShape" mc:Ignorable="w14 w15 w16se w16cid wp14">
-  <w:p>
-    <w:pPr>
-      <w:pStyle w:val="Pieddepage"/>
-    </w:pPr>
-  </w:p>
-</w:ftr>
-</file>
-
-<file path=word/footer2.xml><?xml version="1.0" encoding="utf-8"?>
 <w:ftr xmlns:wpc="http://schemas.microsoft.com/office/word/2010/wordprocessingCanvas" xmlns:cx="http://schemas.microsoft.com/office/drawing/2014/chartex" xmlns:cx1="http://schemas.microsoft.com/office/drawing/2015/9/8/chartex" xmlns:cx2="http://schemas.microsoft.com/office/drawing/2015/10/21/chartex" xmlns:cx3="http://schemas.microsoft.com/office/drawing/2016/5/9/chartex" xmlns:cx4="http://schemas.microsoft.com/office/drawing/2016/5/10/chartex" xmlns:cx5="http://schemas.microsoft.com/office/drawing/2016/5/11/chartex" xmlns:cx6="http://schemas.microsoft.com/office/drawing/2016/5/12/chartex" xmlns:cx7="http://schemas.microsoft.com/office/drawing/2016/5/13/chartex" xmlns:cx8="http://schemas.microsoft.com/office/drawing/2016/5/14/chartex" xmlns:mc="http://schemas.openxmlformats.org/markup-compatibility/2006" xmlns:aink="http://schemas.microsoft.com/office/drawing/2016/ink" xmlns:am3d="http://schemas.microsoft.com/office/drawing/2017/model3d" xmlns:o="urn:schemas-microsoft-com:office:office" xmlns:r="http://schemas.openxmlformats.org/officeDocument/2006/relationships" xmlns:m="http://schemas.openxmlformats.org/officeDocument/2006/math" xmlns:v="urn:schemas-microsoft-com:vml" xmlns:wp14="http://schemas.microsoft.com/office/word/2010/wordprocessingDrawing" xmlns:wp="http://schemas.openxmlformats.org/drawingml/2006/wordprocessingDrawing" xmlns:w10="urn:schemas-microsoft-com:office:word" xmlns:w="http://schemas.openxmlformats.org/wordprocessingml/2006/main" xmlns:w14="http://schemas.microsoft.com/office/word/2010/wordml" xmlns:w15="http://schemas.microsoft.com/office/word/2012/wordml" xmlns:w16cid="http://schemas.microsoft.com/office/word/2016/wordml/cid" xmlns:w16se="http://schemas.microsoft.com/office/word/2015/wordml/symex" xmlns:wpg="http://schemas.microsoft.com/office/word/2010/wordprocessingGroup" xmlns:wpi="http://schemas.microsoft.com/office/word/2010/wordprocessingInk" xmlns:wne="http://schemas.microsoft.com/office/word/2006/wordml" xmlns:wps="http://schemas.microsoft.com/office/word/2010/wordprocessingShape" mc:Ignorable="w14 w15 w16se w16cid wp14">
   <w:p>
     <w:pPr>
@@ -1696,12 +1592,6 @@
             <w:rPr>
               <w:noProof/>
             </w:rPr>
-            <w:fldChar w:fldCharType="separate"/>
-          </w:r>
-          <w:r>
-            <w:rPr>
-              <w:noProof/>
-            </w:rPr>
             <w:fldChar w:fldCharType="end"/>
           </w:r>
         </w:p>
@@ -1806,16 +1696,6 @@
 </w:ftr>
 </file>
 
-<file path=word/footer3.xml><?xml version="1.0" encoding="utf-8"?>
-<w:ftr xmlns:wpc="http://schemas.microsoft.com/office/word/2010/wordprocessingCanvas" xmlns:cx="http://schemas.microsoft.com/office/drawing/2014/chartex" xmlns:cx1="http://schemas.microsoft.com/office/drawing/2015/9/8/chartex" xmlns:cx2="http://schemas.microsoft.com/office/drawing/2015/10/21/chartex" xmlns:cx3="http://schemas.microsoft.com/office/drawing/2016/5/9/chartex" xmlns:cx4="http://schemas.microsoft.com/office/drawing/2016/5/10/chartex" xmlns:cx5="http://schemas.microsoft.com/office/drawing/2016/5/11/chartex" xmlns:cx6="http://schemas.microsoft.com/office/drawing/2016/5/12/chartex" xmlns:cx7="http://schemas.microsoft.com/office/drawing/2016/5/13/chartex" xmlns:cx8="http://schemas.microsoft.com/office/drawing/2016/5/14/chartex" xmlns:mc="http://schemas.openxmlformats.org/markup-compatibility/2006" xmlns:aink="http://schemas.microsoft.com/office/drawing/2016/ink" xmlns:am3d="http://schemas.microsoft.com/office/drawing/2017/model3d" xmlns:o="urn:schemas-microsoft-com:office:office" xmlns:r="http://schemas.openxmlformats.org/officeDocument/2006/relationships" xmlns:m="http://schemas.openxmlformats.org/officeDocument/2006/math" xmlns:v="urn:schemas-microsoft-com:vml" xmlns:wp14="http://schemas.microsoft.com/office/word/2010/wordprocessingDrawing" xmlns:wp="http://schemas.openxmlformats.org/drawingml/2006/wordprocessingDrawing" xmlns:w10="urn:schemas-microsoft-com:office:word" xmlns:w="http://schemas.openxmlformats.org/wordprocessingml/2006/main" xmlns:w14="http://schemas.microsoft.com/office/word/2010/wordml" xmlns:w15="http://schemas.microsoft.com/office/word/2012/wordml" xmlns:w16cid="http://schemas.microsoft.com/office/word/2016/wordml/cid" xmlns:w16se="http://schemas.microsoft.com/office/word/2015/wordml/symex" xmlns:wpg="http://schemas.microsoft.com/office/word/2010/wordprocessingGroup" xmlns:wpi="http://schemas.microsoft.com/office/word/2010/wordprocessingInk" xmlns:wne="http://schemas.microsoft.com/office/word/2006/wordml" xmlns:wps="http://schemas.microsoft.com/office/word/2010/wordprocessingShape" mc:Ignorable="w14 w15 w16se w16cid wp14">
-  <w:p>
-    <w:pPr>
-      <w:pStyle w:val="Pieddepage"/>
-    </w:pPr>
-  </w:p>
-</w:ftr>
-</file>
-
 <file path=word/footnotes.xml><?xml version="1.0" encoding="utf-8"?>
 <w:footnotes xmlns:wpc="http://schemas.microsoft.com/office/word/2010/wordprocessingCanvas" xmlns:cx="http://schemas.microsoft.com/office/drawing/2014/chartex" xmlns:cx1="http://schemas.microsoft.com/office/drawing/2015/9/8/chartex" xmlns:cx2="http://schemas.microsoft.com/office/drawing/2015/10/21/chartex" xmlns:cx3="http://schemas.microsoft.com/office/drawing/2016/5/9/chartex" xmlns:cx4="http://schemas.microsoft.com/office/drawing/2016/5/10/chartex" xmlns:cx5="http://schemas.microsoft.com/office/drawing/2016/5/11/chartex" xmlns:cx6="http://schemas.microsoft.com/office/drawing/2016/5/12/chartex" xmlns:cx7="http://schemas.microsoft.com/office/drawing/2016/5/13/chartex" xmlns:cx8="http://schemas.microsoft.com/office/drawing/2016/5/14/chartex" xmlns:mc="http://schemas.openxmlformats.org/markup-compatibility/2006" xmlns:aink="http://schemas.microsoft.com/office/drawing/2016/ink" xmlns:am3d="http://schemas.microsoft.com/office/drawing/2017/model3d" xmlns:o="urn:schemas-microsoft-com:office:office" xmlns:r="http://schemas.openxmlformats.org/officeDocument/2006/relationships" xmlns:m="http://schemas.openxmlformats.org/officeDocument/2006/math" xmlns:v="urn:schemas-microsoft-com:vml" xmlns:wp14="http://schemas.microsoft.com/office/word/2010/wordprocessingDrawing" xmlns:wp="http://schemas.openxmlformats.org/drawingml/2006/wordprocessingDrawing" xmlns:w10="urn:schemas-microsoft-com:office:word" xmlns:w="http://schemas.openxmlformats.org/wordprocessingml/2006/main" xmlns:w14="http://schemas.microsoft.com/office/word/2010/wordml" xmlns:w15="http://schemas.microsoft.com/office/word/2012/wordml" xmlns:w16cid="http://schemas.microsoft.com/office/word/2016/wordml/cid" xmlns:w16se="http://schemas.microsoft.com/office/word/2015/wordml/symex" xmlns:wpg="http://schemas.microsoft.com/office/word/2010/wordprocessingGroup" xmlns:wpi="http://schemas.microsoft.com/office/word/2010/wordprocessingInk" xmlns:wne="http://schemas.microsoft.com/office/word/2006/wordml" xmlns:wps="http://schemas.microsoft.com/office/word/2010/wordprocessingShape" mc:Ignorable="w14 w15 w16se w16cid wp14">
   <w:footnote w:type="separator" w:id="-1">
@@ -1838,16 +1718,6 @@
 </file>
 
 <file path=word/header1.xml><?xml version="1.0" encoding="utf-8"?>
-<w:hdr xmlns:wpc="http://schemas.microsoft.com/office/word/2010/wordprocessingCanvas" xmlns:cx="http://schemas.microsoft.com/office/drawing/2014/chartex" xmlns:cx1="http://schemas.microsoft.com/office/drawing/2015/9/8/chartex" xmlns:cx2="http://schemas.microsoft.com/office/drawing/2015/10/21/chartex" xmlns:cx3="http://schemas.microsoft.com/office/drawing/2016/5/9/chartex" xmlns:cx4="http://schemas.microsoft.com/office/drawing/2016/5/10/chartex" xmlns:cx5="http://schemas.microsoft.com/office/drawing/2016/5/11/chartex" xmlns:cx6="http://schemas.microsoft.com/office/drawing/2016/5/12/chartex" xmlns:cx7="http://schemas.microsoft.com/office/drawing/2016/5/13/chartex" xmlns:cx8="http://schemas.microsoft.com/office/drawing/2016/5/14/chartex" xmlns:mc="http://schemas.openxmlformats.org/markup-compatibility/2006" xmlns:aink="http://schemas.microsoft.com/office/drawing/2016/ink" xmlns:am3d="http://schemas.microsoft.com/office/drawing/2017/model3d" xmlns:o="urn:schemas-microsoft-com:office:office" xmlns:r="http://schemas.openxmlformats.org/officeDocument/2006/relationships" xmlns:m="http://schemas.openxmlformats.org/officeDocument/2006/math" xmlns:v="urn:schemas-microsoft-com:vml" xmlns:wp14="http://schemas.microsoft.com/office/word/2010/wordprocessingDrawing" xmlns:wp="http://schemas.openxmlformats.org/drawingml/2006/wordprocessingDrawing" xmlns:w10="urn:schemas-microsoft-com:office:word" xmlns:w="http://schemas.openxmlformats.org/wordprocessingml/2006/main" xmlns:w14="http://schemas.microsoft.com/office/word/2010/wordml" xmlns:w15="http://schemas.microsoft.com/office/word/2012/wordml" xmlns:w16cid="http://schemas.microsoft.com/office/word/2016/wordml/cid" xmlns:w16se="http://schemas.microsoft.com/office/word/2015/wordml/symex" xmlns:wpg="http://schemas.microsoft.com/office/word/2010/wordprocessingGroup" xmlns:wpi="http://schemas.microsoft.com/office/word/2010/wordprocessingInk" xmlns:wne="http://schemas.microsoft.com/office/word/2006/wordml" xmlns:wps="http://schemas.microsoft.com/office/word/2010/wordprocessingShape" mc:Ignorable="w14 w15 w16se w16cid wp14">
-  <w:p>
-    <w:pPr>
-      <w:pStyle w:val="En-tte"/>
-    </w:pPr>
-  </w:p>
-</w:hdr>
-</file>
-
-<file path=word/header2.xml><?xml version="1.0" encoding="utf-8"?>
 <w:hdr xmlns:wpc="http://schemas.microsoft.com/office/word/2010/wordprocessingCanvas" xmlns:cx="http://schemas.microsoft.com/office/drawing/2014/chartex" xmlns:cx1="http://schemas.microsoft.com/office/drawing/2015/9/8/chartex" xmlns:cx2="http://schemas.microsoft.com/office/drawing/2015/10/21/chartex" xmlns:cx3="http://schemas.microsoft.com/office/drawing/2016/5/9/chartex" xmlns:cx4="http://schemas.microsoft.com/office/drawing/2016/5/10/chartex" xmlns:cx5="http://schemas.microsoft.com/office/drawing/2016/5/11/chartex" xmlns:cx6="http://schemas.microsoft.com/office/drawing/2016/5/12/chartex" xmlns:cx7="http://schemas.microsoft.com/office/drawing/2016/5/13/chartex" xmlns:cx8="http://schemas.microsoft.com/office/drawing/2016/5/14/chartex" xmlns:mc="http://schemas.openxmlformats.org/markup-compatibility/2006" xmlns:aink="http://schemas.microsoft.com/office/drawing/2016/ink" xmlns:am3d="http://schemas.microsoft.com/office/drawing/2017/model3d" xmlns:o="urn:schemas-microsoft-com:office:office" xmlns:r="http://schemas.openxmlformats.org/officeDocument/2006/relationships" xmlns:m="http://schemas.openxmlformats.org/officeDocument/2006/math" xmlns:v="urn:schemas-microsoft-com:vml" xmlns:wp14="http://schemas.microsoft.com/office/word/2010/wordprocessingDrawing" xmlns:wp="http://schemas.openxmlformats.org/drawingml/2006/wordprocessingDrawing" xmlns:w10="urn:schemas-microsoft-com:office:word" xmlns:w="http://schemas.openxmlformats.org/wordprocessingml/2006/main" xmlns:w14="http://schemas.microsoft.com/office/word/2010/wordml" xmlns:w15="http://schemas.microsoft.com/office/word/2012/wordml" xmlns:w16cid="http://schemas.microsoft.com/office/word/2016/wordml/cid" xmlns:w16se="http://schemas.microsoft.com/office/word/2015/wordml/symex" xmlns:wpg="http://schemas.microsoft.com/office/word/2010/wordprocessingGroup" xmlns:wpi="http://schemas.microsoft.com/office/word/2010/wordprocessingInk" xmlns:wne="http://schemas.microsoft.com/office/word/2006/wordml" xmlns:wps="http://schemas.microsoft.com/office/word/2010/wordprocessingShape" mc:Ignorable="w14 w15 w16se w16cid wp14">
   <w:tbl>
     <w:tblPr>
@@ -1891,8 +1761,6 @@
               <w:sz w:val="24"/>
             </w:rPr>
           </w:pPr>
-          <w:bookmarkStart w:id="1" w:name="_GoBack"/>
-          <w:bookmarkEnd w:id="1"/>
           <w:r>
             <w:rPr>
               <w:rFonts w:asciiTheme="minorHAnsi" w:hAnsiTheme="minorHAnsi" w:cstheme="minorHAnsi"/>
@@ -1900,9 +1768,17 @@
               <w:color w:val="00CCFF"/>
             </w:rPr>
             <w:drawing>
-              <wp:inline distT="0" distB="0" distL="0" distR="0" wp14:anchorId="6A9FCB62" wp14:editId="76034975">
+              <wp:anchor distT="0" distB="0" distL="114300" distR="114300" simplePos="0" relativeHeight="251662336" behindDoc="1" locked="0" layoutInCell="1" allowOverlap="1" wp14:anchorId="6A9FCB62" wp14:editId="29A1680D">
+                <wp:simplePos x="0" y="0"/>
+                <wp:positionH relativeFrom="column">
+                  <wp:posOffset>0</wp:posOffset>
+                </wp:positionH>
+                <wp:positionV relativeFrom="paragraph">
+                  <wp:posOffset>295275</wp:posOffset>
+                </wp:positionV>
                 <wp:extent cx="2157730" cy="785495"/>
                 <wp:effectExtent l="0" t="0" r="0" b="0"/>
+                <wp:wrapNone/>
                 <wp:docPr id="1" name="Image 1"/>
                 <wp:cNvGraphicFramePr>
                   <a:graphicFrameLocks xmlns:a="http://schemas.openxmlformats.org/drawingml/2006/main" noChangeAspect="1"/>
@@ -1929,7 +1805,7 @@
                       <pic:spPr>
                         <a:xfrm>
                           <a:off x="0" y="0"/>
-                          <a:ext cx="2165469" cy="788312"/>
+                          <a:ext cx="2157730" cy="785495"/>
                         </a:xfrm>
                         <a:prstGeom prst="rect">
                           <a:avLst/>
@@ -1938,7 +1814,7 @@
                     </pic:pic>
                   </a:graphicData>
                 </a:graphic>
-              </wp:inline>
+              </wp:anchor>
             </w:drawing>
           </w:r>
           <w:r>
@@ -2109,6 +1985,7 @@
             </w:tabs>
             <w:spacing w:before="120"/>
             <w:ind w:left="136"/>
+            <w:jc w:val="center"/>
             <w:rPr>
               <w:rFonts w:asciiTheme="minorHAnsi" w:hAnsiTheme="minorHAnsi" w:cstheme="minorHAnsi"/>
               <w:b/>
@@ -2143,6 +2020,7 @@
             </w:tabs>
             <w:spacing w:before="120"/>
             <w:ind w:left="141" w:right="73"/>
+            <w:jc w:val="center"/>
             <w:rPr>
               <w:rFonts w:asciiTheme="minorHAnsi" w:hAnsiTheme="minorHAnsi" w:cstheme="minorHAnsi"/>
               <w:b/>
@@ -2244,6 +2122,7 @@
             </w:tabs>
             <w:spacing w:before="120"/>
             <w:ind w:left="141" w:right="73"/>
+            <w:jc w:val="center"/>
             <w:rPr>
               <w:rFonts w:asciiTheme="minorHAnsi" w:hAnsiTheme="minorHAnsi" w:cstheme="minorHAnsi"/>
               <w:b/>
@@ -2287,16 +2166,6 @@
       <w:rPr>
         <w:rFonts w:asciiTheme="minorHAnsi" w:hAnsiTheme="minorHAnsi" w:cstheme="minorHAnsi"/>
       </w:rPr>
-    </w:pPr>
-  </w:p>
-</w:hdr>
-</file>
-
-<file path=word/header3.xml><?xml version="1.0" encoding="utf-8"?>
-<w:hdr xmlns:wpc="http://schemas.microsoft.com/office/word/2010/wordprocessingCanvas" xmlns:cx="http://schemas.microsoft.com/office/drawing/2014/chartex" xmlns:cx1="http://schemas.microsoft.com/office/drawing/2015/9/8/chartex" xmlns:cx2="http://schemas.microsoft.com/office/drawing/2015/10/21/chartex" xmlns:cx3="http://schemas.microsoft.com/office/drawing/2016/5/9/chartex" xmlns:cx4="http://schemas.microsoft.com/office/drawing/2016/5/10/chartex" xmlns:cx5="http://schemas.microsoft.com/office/drawing/2016/5/11/chartex" xmlns:cx6="http://schemas.microsoft.com/office/drawing/2016/5/12/chartex" xmlns:cx7="http://schemas.microsoft.com/office/drawing/2016/5/13/chartex" xmlns:cx8="http://schemas.microsoft.com/office/drawing/2016/5/14/chartex" xmlns:mc="http://schemas.openxmlformats.org/markup-compatibility/2006" xmlns:aink="http://schemas.microsoft.com/office/drawing/2016/ink" xmlns:am3d="http://schemas.microsoft.com/office/drawing/2017/model3d" xmlns:o="urn:schemas-microsoft-com:office:office" xmlns:r="http://schemas.openxmlformats.org/officeDocument/2006/relationships" xmlns:m="http://schemas.openxmlformats.org/officeDocument/2006/math" xmlns:v="urn:schemas-microsoft-com:vml" xmlns:wp14="http://schemas.microsoft.com/office/word/2010/wordprocessingDrawing" xmlns:wp="http://schemas.openxmlformats.org/drawingml/2006/wordprocessingDrawing" xmlns:w10="urn:schemas-microsoft-com:office:word" xmlns:w="http://schemas.openxmlformats.org/wordprocessingml/2006/main" xmlns:w14="http://schemas.microsoft.com/office/word/2010/wordml" xmlns:w15="http://schemas.microsoft.com/office/word/2012/wordml" xmlns:w16cid="http://schemas.microsoft.com/office/word/2016/wordml/cid" xmlns:w16se="http://schemas.microsoft.com/office/word/2015/wordml/symex" xmlns:wpg="http://schemas.microsoft.com/office/word/2010/wordprocessingGroup" xmlns:wpi="http://schemas.microsoft.com/office/word/2010/wordprocessingInk" xmlns:wne="http://schemas.microsoft.com/office/word/2006/wordml" xmlns:wps="http://schemas.microsoft.com/office/word/2010/wordprocessingShape" mc:Ignorable="w14 w15 w16se w16cid wp14">
-  <w:p>
-    <w:pPr>
-      <w:pStyle w:val="En-tte"/>
     </w:pPr>
   </w:p>
 </w:hdr>

</xml_diff>